<commit_message>
Moved a page break. Trying to thing of how to space this well, without splitting a paragraph between pages.
</commit_message>
<xml_diff>
--- a/planning/UsersGuide.docx
+++ b/planning/UsersGuide.docx
@@ -461,15 +461,7 @@
           <w:b w:val="false"/>
           <w:bCs w:val="false"/>
         </w:rPr>
-        <w:t xml:space="preserve"> to submit!  </w:t>
-      </w:r>
-      <w:r>
-        <w:rPr>
-          <w:rFonts w:ascii="Courier New" w:hAnsi="Courier New"/>
-          <w:b w:val="false"/>
-          <w:bCs w:val="false"/>
-        </w:rPr>
-        <w:t>(NOTE:  The online high score feature does not work over networks with restrictive firewalls such as the MGCI TDSB Wi-Fi network.)</w:t>
+        <w:t xml:space="preserve"> to submit!  (NOTE:  The online high score feature does not work over networks with restrictive firewalls such as the MGCI TDSB Wi-Fi network.)</w:t>
       </w:r>
     </w:p>
     <w:p>
@@ -760,24 +752,15 @@
     <w:p>
       <w:pPr>
         <w:pStyle w:val="style0"/>
-        <w:rPr>
-          <w:rFonts w:ascii="Courier New" w:hAnsi="Courier New"/>
-          <w:b w:val="false"/>
-          <w:bCs w:val="false"/>
-        </w:rPr>
-      </w:pPr>
-      <w:r>
-        <w:rPr>
-          <w:rFonts w:ascii="Courier New" w:hAnsi="Courier New"/>
-          <w:b w:val="false"/>
-          <w:bCs w:val="false"/>
-        </w:rPr>
-      </w:r>
-    </w:p>
-    <w:p>
-      <w:pPr>
-        <w:pStyle w:val="style0"/>
-        <w:pageBreakBefore/>
+        <w:rPr/>
+      </w:pPr>
+      <w:r>
+        <w:rPr/>
+      </w:r>
+    </w:p>
+    <w:p>
+      <w:pPr>
+        <w:pStyle w:val="style0"/>
         <w:rPr>
           <w:rFonts w:ascii="Courier New" w:hAnsi="Courier New"/>
           <w:b w:val="false"/>
@@ -1117,7 +1100,7 @@
     <w:pPr>
       <w:widowControl w:val="false"/>
       <w:suppressAutoHyphens w:val="true"/>
-      <w:overflowPunct w:val="false"/>
+      <w:overflowPunct w:val="true"/>
     </w:pPr>
     <w:rPr>
       <w:rFonts w:ascii="Times New Roman" w:cs="Arial Unicode MS" w:eastAsia="Arial Unicode MS" w:hAnsi="Times New Roman"/>

</xml_diff>